<commit_message>
ajout de la description du Diagramme de séquence dans DocumentationDiagrammes.docx changement des boutons pour les boites de jeu (de double clique à simple clique) Documentation a faire : description de l'architecture + persistance des Diagramme de classe Et si t'as le temps revoie la doc que j'ai fait : fautes d'orthographes,...
</commit_message>
<xml_diff>
--- a/Travail/Documentation IHM.docx
+++ b/Travail/Documentation IHM.docx
@@ -102,15 +102,20 @@
     </w:p>
     <w:p>
       <w:r>
-        <w:t xml:space="preserve">Nous avons fait le choix d’ouvrir une nouvelle fenêtre à chaque fois que l’ou appuie sur un bouton. Ce choix peut paraitre très peu instinctif mais tout au contraire, ce choix est réfléchi. Un joueur de </w:t>
+        <w:t xml:space="preserve">Nous avons fait le choix d’ouvrir une nouvelle fenêtre à chaque fois que l’ou appuie sur un bouton. Ce choix peut paraitre très peu instinctif mais tout au contraire, ce choix est réfléchi. Un joueur de jeu de rôle a souvent besoin de voir plusieurs compétences en même temps. De plus il peu déplacé cette fenêtre ou il le souhait sur son écran. De plus, le meneur de jeu (celui qui dirige la partie) a besoin </w:t>
+      </w:r>
+      <w:r>
+        <w:t xml:space="preserve">d’avoir devant lui plusieurs profils en même temps. </w:t>
+      </w:r>
+    </w:p>
+    <w:p>
+      <w:r>
+        <w:t>Nous avons décidé d’utiliser des doubles cliques pour pouvoir afficher le détail des personnages car l’utilisateur peut sans le faire exprès cliquer sur un profil alors qu’il voul</w:t>
       </w:r>
       <w:bookmarkStart w:id="0" w:name="_GoBack"/>
       <w:bookmarkEnd w:id="0"/>
       <w:r>
-        <w:t xml:space="preserve">jeu de rôle a souvent besoin de voir plusieurs compétences en même temps. De plus il peu déplacé cette fenêtre ou il le souhait sur son écran. De plus, le meneur de jeu (celui qui dirige la partie) a besoin </w:t>
-      </w:r>
-      <w:r>
-        <w:t xml:space="preserve">d’avoir devant lui plusieurs profils en même temps. </w:t>
+        <w:t>ait pas voir son détail.</w:t>
       </w:r>
     </w:p>
     <w:p>

</xml_diff>